<commit_message>
Fixed instructions in tutorial
Fixed instructions to match actual folder name for command to run 608_chr1_022321. Command should be java -jar vn020821.jar 608_chr1-022321
</commit_message>
<xml_diff>
--- a/Variant_Navigator_Tutorial1_110323.docx
+++ b/Variant_Navigator_Tutorial1_110323.docx
@@ -1,6 +1,6 @@
 
 <file path=word/document.xml><?xml version="1.0" encoding="utf-8"?>
-<w:document xmlns:wpc="http://schemas.microsoft.com/office/word/2010/wordprocessingCanvas" xmlns:cx="http://schemas.microsoft.com/office/drawing/2014/chartex" xmlns:cx1="http://schemas.microsoft.com/office/drawing/2015/9/8/chartex" xmlns:cx2="http://schemas.microsoft.com/office/drawing/2015/10/21/chartex" xmlns:cx3="http://schemas.microsoft.com/office/drawing/2016/5/9/chartex" xmlns:cx4="http://schemas.microsoft.com/office/drawing/2016/5/10/chartex" xmlns:cx5="http://schemas.microsoft.com/office/drawing/2016/5/11/chartex" xmlns:cx6="http://schemas.microsoft.com/office/drawing/2016/5/12/chartex" xmlns:cx7="http://schemas.microsoft.com/office/drawing/2016/5/13/chartex" xmlns:cx8="http://schemas.microsoft.com/office/drawing/2016/5/14/chartex" xmlns:mc="http://schemas.openxmlformats.org/markup-compatibility/2006" xmlns:aink="http://schemas.microsoft.com/office/drawing/2016/ink" xmlns:am3d="http://schemas.microsoft.com/office/drawing/2017/model3d" xmlns:o="urn:schemas-microsoft-com:office:office" xmlns:oel="http://schemas.microsoft.com/office/2019/extlst" xmlns:r="http://schemas.openxmlformats.org/officeDocument/2006/relationships" xmlns:m="http://schemas.openxmlformats.org/officeDocument/2006/math" xmlns:v="urn:schemas-microsoft-com:vml" xmlns:wp14="http://schemas.microsoft.com/office/word/2010/wordprocessingDrawing" xmlns:wp="http://schemas.openxmlformats.org/drawingml/2006/wordprocessingDrawing" xmlns:w10="urn:schemas-microsoft-com:office:word" xmlns:w="http://schemas.openxmlformats.org/wordprocessingml/2006/main" xmlns:w14="http://schemas.microsoft.com/office/word/2010/wordml" xmlns:w15="http://schemas.microsoft.com/office/word/2012/wordml" xmlns:w16cex="http://schemas.microsoft.com/office/word/2018/wordml/cex" xmlns:w16cid="http://schemas.microsoft.com/office/word/2016/wordml/cid" xmlns:w16="http://schemas.microsoft.com/office/word/2018/wordml" xmlns:w16sdtdh="http://schemas.microsoft.com/office/word/2020/wordml/sdtdatahash" xmlns:w16se="http://schemas.microsoft.com/office/word/2015/wordml/symex" xmlns:wpg="http://schemas.microsoft.com/office/word/2010/wordprocessingGroup" xmlns:wpi="http://schemas.microsoft.com/office/word/2010/wordprocessingInk" xmlns:wne="http://schemas.microsoft.com/office/word/2006/wordml" xmlns:wps="http://schemas.microsoft.com/office/word/2010/wordprocessingShape" mc:Ignorable="w14 w15 w16se w16cid w16 w16cex w16sdtdh wp14">
+<w:document xmlns:wpc="http://schemas.microsoft.com/office/word/2010/wordprocessingCanvas" xmlns:cx="http://schemas.microsoft.com/office/drawing/2014/chartex" xmlns:cx1="http://schemas.microsoft.com/office/drawing/2015/9/8/chartex" xmlns:cx2="http://schemas.microsoft.com/office/drawing/2015/10/21/chartex" xmlns:cx3="http://schemas.microsoft.com/office/drawing/2016/5/9/chartex" xmlns:cx4="http://schemas.microsoft.com/office/drawing/2016/5/10/chartex" xmlns:cx5="http://schemas.microsoft.com/office/drawing/2016/5/11/chartex" xmlns:cx6="http://schemas.microsoft.com/office/drawing/2016/5/12/chartex" xmlns:cx7="http://schemas.microsoft.com/office/drawing/2016/5/13/chartex" xmlns:cx8="http://schemas.microsoft.com/office/drawing/2016/5/14/chartex" xmlns:mc="http://schemas.openxmlformats.org/markup-compatibility/2006" xmlns:aink="http://schemas.microsoft.com/office/drawing/2016/ink" xmlns:am3d="http://schemas.microsoft.com/office/drawing/2017/model3d" xmlns:o="urn:schemas-microsoft-com:office:office" xmlns:oel="http://schemas.microsoft.com/office/2019/extlst" xmlns:r="http://schemas.openxmlformats.org/officeDocument/2006/relationships" xmlns:m="http://schemas.openxmlformats.org/officeDocument/2006/math" xmlns:v="urn:schemas-microsoft-com:vml" xmlns:wp14="http://schemas.microsoft.com/office/word/2010/wordprocessingDrawing" xmlns:wp="http://schemas.openxmlformats.org/drawingml/2006/wordprocessingDrawing" xmlns:w10="urn:schemas-microsoft-com:office:word" xmlns:w="http://schemas.openxmlformats.org/wordprocessingml/2006/main" xmlns:w14="http://schemas.microsoft.com/office/word/2010/wordml" xmlns:w15="http://schemas.microsoft.com/office/word/2012/wordml" xmlns:w16cex="http://schemas.microsoft.com/office/word/2018/wordml/cex" xmlns:w16cid="http://schemas.microsoft.com/office/word/2016/wordml/cid" xmlns:w16="http://schemas.microsoft.com/office/word/2018/wordml" xmlns:w16du="http://schemas.microsoft.com/office/word/2023/wordml/word16du" xmlns:w16sdtdh="http://schemas.microsoft.com/office/word/2020/wordml/sdtdatahash" xmlns:w16se="http://schemas.microsoft.com/office/word/2015/wordml/symex" xmlns:wpg="http://schemas.microsoft.com/office/word/2010/wordprocessingGroup" xmlns:wpi="http://schemas.microsoft.com/office/word/2010/wordprocessingInk" xmlns:wne="http://schemas.microsoft.com/office/word/2006/wordml" xmlns:wps="http://schemas.microsoft.com/office/word/2010/wordprocessingShape" mc:Ignorable="w14 w15 w16se w16cid w16 w16cex w16sdtdh w16du wp14">
   <w:body>
     <w:p>
       <w:pPr>
@@ -422,25 +422,7 @@
           <w:sz w:val="24"/>
           <w:szCs w:val="24"/>
         </w:rPr>
-        <w:t xml:space="preserve">shown at the end of this document </w:t>
-      </w:r>
-      <w:proofErr w:type="gramStart"/>
-      <w:r>
-        <w:rPr>
-          <w:rFonts w:ascii="Times New Roman" w:hAnsi="Times New Roman" w:cs="Times New Roman"/>
-          <w:sz w:val="24"/>
-          <w:szCs w:val="24"/>
-        </w:rPr>
-        <w:t>appears</w:t>
-      </w:r>
-      <w:proofErr w:type="gramEnd"/>
-      <w:r>
-        <w:rPr>
-          <w:rFonts w:ascii="Times New Roman" w:hAnsi="Times New Roman" w:cs="Times New Roman"/>
-          <w:sz w:val="24"/>
-          <w:szCs w:val="24"/>
-        </w:rPr>
-        <w:t xml:space="preserve"> follow the instructions below.</w:t>
+        <w:t>shown at the end of this document appears follow the instructions below.</w:t>
       </w:r>
     </w:p>
     <w:p>
@@ -735,25 +717,7 @@
           <w:sz w:val="24"/>
           <w:szCs w:val="24"/>
         </w:rPr>
-        <w:t>"</w:t>
-      </w:r>
-      <w:proofErr w:type="gramStart"/>
-      <w:r>
-        <w:rPr>
-          <w:rFonts w:ascii="Times New Roman" w:hAnsi="Times New Roman" w:cs="Times New Roman"/>
-          <w:sz w:val="24"/>
-          <w:szCs w:val="24"/>
-        </w:rPr>
-        <w:t>cd</w:t>
-      </w:r>
-      <w:proofErr w:type="gramEnd"/>
-      <w:r>
-        <w:rPr>
-          <w:rFonts w:ascii="Times New Roman" w:hAnsi="Times New Roman" w:cs="Times New Roman"/>
-          <w:sz w:val="24"/>
-          <w:szCs w:val="24"/>
-        </w:rPr>
-        <w:t xml:space="preserve"> Desktop/</w:t>
+        <w:t>"cd Desktop/</w:t>
       </w:r>
       <w:r>
         <w:rPr>
@@ -835,25 +799,7 @@
           <w:sz w:val="24"/>
           <w:szCs w:val="24"/>
         </w:rPr>
-        <w:t>"</w:t>
-      </w:r>
-      <w:proofErr w:type="gramStart"/>
-      <w:r>
-        <w:rPr>
-          <w:rFonts w:ascii="Times New Roman" w:hAnsi="Times New Roman" w:cs="Times New Roman"/>
-          <w:sz w:val="24"/>
-          <w:szCs w:val="24"/>
-        </w:rPr>
-        <w:t>java</w:t>
-      </w:r>
-      <w:proofErr w:type="gramEnd"/>
-      <w:r>
-        <w:rPr>
-          <w:rFonts w:ascii="Times New Roman" w:hAnsi="Times New Roman" w:cs="Times New Roman"/>
-          <w:sz w:val="24"/>
-          <w:szCs w:val="24"/>
-        </w:rPr>
-        <w:t xml:space="preserve"> -jar </w:t>
+        <w:t xml:space="preserve">"java -jar </w:t>
       </w:r>
       <w:r>
         <w:rPr>
@@ -877,7 +823,23 @@
           <w:sz w:val="24"/>
           <w:szCs w:val="24"/>
         </w:rPr>
-        <w:t>608_chr1_022321</w:t>
+        <w:t>608_chr1</w:t>
+      </w:r>
+      <w:r>
+        <w:rPr>
+          <w:rFonts w:ascii="Times New Roman" w:hAnsi="Times New Roman" w:cs="Times New Roman"/>
+          <w:sz w:val="24"/>
+          <w:szCs w:val="24"/>
+        </w:rPr>
+        <w:t>-</w:t>
+      </w:r>
+      <w:r>
+        <w:rPr>
+          <w:rFonts w:ascii="Times New Roman" w:hAnsi="Times New Roman" w:cs="Times New Roman"/>
+          <w:sz w:val="24"/>
+          <w:szCs w:val="24"/>
+        </w:rPr>
+        <w:t>022321</w:t>
       </w:r>
       <w:r>
         <w:rPr>
@@ -1034,7 +996,7 @@
           <w:szCs w:val="24"/>
         </w:rPr>
         <w:drawing>
-          <wp:inline distT="0" distB="0" distL="0" distR="0" wp14:anchorId="00D46819" wp14:editId="685F70C2">
+          <wp:inline distT="0" distB="0" distL="0" distR="0" wp14:anchorId="00D46819" wp14:editId="03671FE8">
             <wp:extent cx="5943600" cy="3145155"/>
             <wp:effectExtent l="0" t="0" r="0" b="0"/>
             <wp:docPr id="1" name="Picture 1" descr="Graphical user interface, application, table, Excel&#10;&#10;Description automatically generated"/>
@@ -2926,7 +2888,7 @@
           <w:szCs w:val="24"/>
         </w:rPr>
         <w:drawing>
-          <wp:inline distT="0" distB="0" distL="0" distR="0" wp14:anchorId="64E95DC1" wp14:editId="4E5685FF">
+          <wp:inline distT="0" distB="0" distL="0" distR="0" wp14:anchorId="64E95DC1" wp14:editId="424C47B1">
             <wp:extent cx="5943600" cy="1451610"/>
             <wp:effectExtent l="0" t="0" r="0" b="0"/>
             <wp:docPr id="6" name="Picture 6" descr="Graphical user interface, application, table, Excel&#10;&#10;Description automatically generated"/>
@@ -3055,7 +3017,7 @@
               </wp:anchor>
             </w:drawing>
           </mc:Choice>
-          <mc:Fallback xmlns:w16du="http://schemas.microsoft.com/office/word/2023/wordml/word16du">
+          <mc:Fallback>
             <w:pict>
               <v:shapetype w14:anchorId="1986B603" id="_x0000_t32" coordsize="21600,21600" o:spt="32" o:oned="t" path="m,l21600,21600e" filled="f">
                 <v:path arrowok="t" fillok="f" o:connecttype="none"/>
@@ -3076,7 +3038,7 @@
           <w:szCs w:val="24"/>
         </w:rPr>
         <w:drawing>
-          <wp:inline distT="0" distB="0" distL="0" distR="0" wp14:anchorId="17DEF717" wp14:editId="748FDE78">
+          <wp:inline distT="0" distB="0" distL="0" distR="0" wp14:anchorId="17DEF717" wp14:editId="6A6BBD5B">
             <wp:extent cx="4306824" cy="3118104"/>
             <wp:effectExtent l="0" t="0" r="0" b="6350"/>
             <wp:docPr id="7" name="Picture 7" descr="Graphical user interface, calendar&#10;&#10;Description automatically generated"/>
@@ -3234,7 +3196,7 @@
         </w:rPr>
         <w:lastRenderedPageBreak/>
         <w:drawing>
-          <wp:inline distT="0" distB="0" distL="0" distR="0" wp14:anchorId="7C2A6F3B" wp14:editId="60D8B475">
+          <wp:inline distT="0" distB="0" distL="0" distR="0" wp14:anchorId="7C2A6F3B" wp14:editId="0EFBBC19">
             <wp:extent cx="4306824" cy="3127248"/>
             <wp:effectExtent l="0" t="0" r="0" b="0"/>
             <wp:docPr id="9" name="Picture 9" descr="A screenshot of a computer&#10;&#10;Description automatically generated"/>
@@ -3387,7 +3349,7 @@
               </wp:anchor>
             </w:drawing>
           </mc:Choice>
-          <mc:Fallback xmlns:w16du="http://schemas.microsoft.com/office/word/2023/wordml/word16du">
+          <mc:Fallback>
             <w:pict>
               <v:shape w14:anchorId="3200855B" id="Straight Arrow Connector 11" o:spid="_x0000_s1026" type="#_x0000_t32" style="position:absolute;margin-left:202.5pt;margin-top:23.15pt;width:48.5pt;height:56.5pt;flip:x;z-index:251660288;visibility:visible;mso-wrap-style:square;mso-wrap-distance-left:9pt;mso-wrap-distance-top:0;mso-wrap-distance-right:9pt;mso-wrap-distance-bottom:0;mso-position-horizontal:absolute;mso-position-horizontal-relative:text;mso-position-vertical:absolute;mso-position-vertical-relative:text" o:gfxdata="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" strokecolor="#4472c4 [3204]" strokeweight=".5pt">
                 <v:stroke endarrow="block" joinstyle="miter"/>
@@ -3464,7 +3426,7 @@
           <w:szCs w:val="24"/>
         </w:rPr>
         <w:drawing>
-          <wp:inline distT="0" distB="0" distL="0" distR="0" wp14:anchorId="4035545F" wp14:editId="5A4D418D">
+          <wp:inline distT="0" distB="0" distL="0" distR="0" wp14:anchorId="4035545F" wp14:editId="614E2C06">
             <wp:extent cx="4306824" cy="3108960"/>
             <wp:effectExtent l="0" t="0" r="0" b="0"/>
             <wp:docPr id="10" name="Picture 10" descr="Chart&#10;&#10;Description automatically generated"/>
@@ -3704,7 +3666,7 @@
               </wp:anchor>
             </w:drawing>
           </mc:Choice>
-          <mc:Fallback xmlns:w16du="http://schemas.microsoft.com/office/word/2023/wordml/word16du">
+          <mc:Fallback>
             <w:pict>
               <v:shapetype w14:anchorId="5DC9FFA0" id="_x0000_t32" coordsize="21600,21600" o:spt="32" o:oned="t" path="m,l21600,21600e" filled="f">
                 <v:path arrowok="t" fillok="f" o:connecttype="none"/>
@@ -3791,7 +3753,7 @@
           <w:szCs w:val="24"/>
         </w:rPr>
         <w:drawing>
-          <wp:inline distT="0" distB="0" distL="0" distR="0" wp14:anchorId="1329EB45" wp14:editId="5314A6BB">
+          <wp:inline distT="0" distB="0" distL="0" distR="0" wp14:anchorId="1329EB45" wp14:editId="34CAC0AB">
             <wp:extent cx="4306824" cy="3127248"/>
             <wp:effectExtent l="0" t="0" r="0" b="0"/>
             <wp:docPr id="18" name="Picture 18" descr="Graphical user interface&#10;&#10;Description automatically generated"/>
@@ -3961,7 +3923,7 @@
               </wp:anchor>
             </w:drawing>
           </mc:Choice>
-          <mc:Fallback xmlns:w16du="http://schemas.microsoft.com/office/word/2023/wordml/word16du">
+          <mc:Fallback>
             <w:pict>
               <v:shape w14:anchorId="6328E585" id="Straight Arrow Connector 17" o:spid="_x0000_s1026" type="#_x0000_t32" style="position:absolute;margin-left:368.5pt;margin-top:30pt;width:23pt;height:45.5pt;flip:x;z-index:251662336;visibility:visible;mso-wrap-style:square;mso-wrap-distance-left:9pt;mso-wrap-distance-top:0;mso-wrap-distance-right:9pt;mso-wrap-distance-bottom:0;mso-position-horizontal:absolute;mso-position-horizontal-relative:text;mso-position-vertical:absolute;mso-position-vertical-relative:text" o:gfxdata="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" strokecolor="#ed7d31 [3205]" strokeweight=".5pt">
                 <v:stroke endarrow="block" joinstyle="miter"/>
@@ -4030,7 +3992,7 @@
               </wp:anchor>
             </w:drawing>
           </mc:Choice>
-          <mc:Fallback xmlns:w16du="http://schemas.microsoft.com/office/word/2023/wordml/word16du">
+          <mc:Fallback>
             <w:pict>
               <v:shape w14:anchorId="2D7A965A" id="Straight Arrow Connector 16" o:spid="_x0000_s1026" type="#_x0000_t32" style="position:absolute;margin-left:329.5pt;margin-top:35pt;width:20.5pt;height:55.5pt;flip:x;z-index:251661312;visibility:visible;mso-wrap-style:square;mso-wrap-distance-left:9pt;mso-wrap-distance-top:0;mso-wrap-distance-right:9pt;mso-wrap-distance-bottom:0;mso-position-horizontal:absolute;mso-position-horizontal-relative:text;mso-position-vertical:absolute;mso-position-vertical-relative:text" o:gfxdata="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" strokecolor="#4472c4 [3204]" strokeweight=".5pt">
                 <v:stroke endarrow="block" joinstyle="miter"/>
@@ -4073,7 +4035,7 @@
           <w:szCs w:val="24"/>
         </w:rPr>
         <w:drawing>
-          <wp:inline distT="0" distB="0" distL="0" distR="0" wp14:anchorId="5750D3F6" wp14:editId="74AE0577">
+          <wp:inline distT="0" distB="0" distL="0" distR="0" wp14:anchorId="5750D3F6" wp14:editId="788F8413">
             <wp:extent cx="5943600" cy="3096895"/>
             <wp:effectExtent l="0" t="0" r="0" b="8255"/>
             <wp:docPr id="13" name="Picture 13" descr="Graphical user interface&#10;&#10;Description automatically generated"/>
@@ -4138,25 +4100,7 @@
           <w:sz w:val="24"/>
           <w:szCs w:val="24"/>
         </w:rPr>
-        <w:t xml:space="preserve"> The gene </w:t>
-      </w:r>
-      <w:proofErr w:type="gramStart"/>
-      <w:r>
-        <w:rPr>
-          <w:rFonts w:ascii="Times New Roman" w:hAnsi="Times New Roman" w:cs="Times New Roman"/>
-          <w:sz w:val="24"/>
-          <w:szCs w:val="24"/>
-        </w:rPr>
-        <w:t>feature</w:t>
-      </w:r>
-      <w:proofErr w:type="gramEnd"/>
-      <w:r>
-        <w:rPr>
-          <w:rFonts w:ascii="Times New Roman" w:hAnsi="Times New Roman" w:cs="Times New Roman"/>
-          <w:sz w:val="24"/>
-          <w:szCs w:val="24"/>
-        </w:rPr>
-        <w:t xml:space="preserve"> in the table listed as nearby overlaps this region and should be annotated.</w:t>
+        <w:t xml:space="preserve"> The gene feature in the table listed as nearby overlaps this region and should be annotated.</w:t>
       </w:r>
     </w:p>
     <w:p>
@@ -4467,7 +4411,7 @@
 </file>
 
 <file path=word/numbering.xml><?xml version="1.0" encoding="utf-8"?>
-<w:numbering xmlns:wpc="http://schemas.microsoft.com/office/word/2010/wordprocessingCanvas" xmlns:cx="http://schemas.microsoft.com/office/drawing/2014/chartex" xmlns:cx1="http://schemas.microsoft.com/office/drawing/2015/9/8/chartex" xmlns:cx2="http://schemas.microsoft.com/office/drawing/2015/10/21/chartex" xmlns:cx3="http://schemas.microsoft.com/office/drawing/2016/5/9/chartex" xmlns:cx4="http://schemas.microsoft.com/office/drawing/2016/5/10/chartex" xmlns:cx5="http://schemas.microsoft.com/office/drawing/2016/5/11/chartex" xmlns:cx6="http://schemas.microsoft.com/office/drawing/2016/5/12/chartex" xmlns:cx7="http://schemas.microsoft.com/office/drawing/2016/5/13/chartex" xmlns:cx8="http://schemas.microsoft.com/office/drawing/2016/5/14/chartex" xmlns:mc="http://schemas.openxmlformats.org/markup-compatibility/2006" xmlns:aink="http://schemas.microsoft.com/office/drawing/2016/ink" xmlns:am3d="http://schemas.microsoft.com/office/drawing/2017/model3d" xmlns:o="urn:schemas-microsoft-com:office:office" xmlns:oel="http://schemas.microsoft.com/office/2019/extlst" xmlns:r="http://schemas.openxmlformats.org/officeDocument/2006/relationships" xmlns:m="http://schemas.openxmlformats.org/officeDocument/2006/math" xmlns:v="urn:schemas-microsoft-com:vml" xmlns:wp14="http://schemas.microsoft.com/office/word/2010/wordprocessingDrawing" xmlns:wp="http://schemas.openxmlformats.org/drawingml/2006/wordprocessingDrawing" xmlns:w10="urn:schemas-microsoft-com:office:word" xmlns:w="http://schemas.openxmlformats.org/wordprocessingml/2006/main" xmlns:w14="http://schemas.microsoft.com/office/word/2010/wordml" xmlns:w15="http://schemas.microsoft.com/office/word/2012/wordml" xmlns:w16cex="http://schemas.microsoft.com/office/word/2018/wordml/cex" xmlns:w16cid="http://schemas.microsoft.com/office/word/2016/wordml/cid" xmlns:w16="http://schemas.microsoft.com/office/word/2018/wordml" xmlns:w16sdtdh="http://schemas.microsoft.com/office/word/2020/wordml/sdtdatahash" xmlns:w16se="http://schemas.microsoft.com/office/word/2015/wordml/symex" xmlns:wpg="http://schemas.microsoft.com/office/word/2010/wordprocessingGroup" xmlns:wpi="http://schemas.microsoft.com/office/word/2010/wordprocessingInk" xmlns:wne="http://schemas.microsoft.com/office/word/2006/wordml" xmlns:wps="http://schemas.microsoft.com/office/word/2010/wordprocessingShape" mc:Ignorable="w14 w15 w16se w16cid w16 w16cex w16sdtdh wp14">
+<w:numbering xmlns:wpc="http://schemas.microsoft.com/office/word/2010/wordprocessingCanvas" xmlns:cx="http://schemas.microsoft.com/office/drawing/2014/chartex" xmlns:cx1="http://schemas.microsoft.com/office/drawing/2015/9/8/chartex" xmlns:cx2="http://schemas.microsoft.com/office/drawing/2015/10/21/chartex" xmlns:cx3="http://schemas.microsoft.com/office/drawing/2016/5/9/chartex" xmlns:cx4="http://schemas.microsoft.com/office/drawing/2016/5/10/chartex" xmlns:cx5="http://schemas.microsoft.com/office/drawing/2016/5/11/chartex" xmlns:cx6="http://schemas.microsoft.com/office/drawing/2016/5/12/chartex" xmlns:cx7="http://schemas.microsoft.com/office/drawing/2016/5/13/chartex" xmlns:cx8="http://schemas.microsoft.com/office/drawing/2016/5/14/chartex" xmlns:mc="http://schemas.openxmlformats.org/markup-compatibility/2006" xmlns:aink="http://schemas.microsoft.com/office/drawing/2016/ink" xmlns:am3d="http://schemas.microsoft.com/office/drawing/2017/model3d" xmlns:o="urn:schemas-microsoft-com:office:office" xmlns:oel="http://schemas.microsoft.com/office/2019/extlst" xmlns:r="http://schemas.openxmlformats.org/officeDocument/2006/relationships" xmlns:m="http://schemas.openxmlformats.org/officeDocument/2006/math" xmlns:v="urn:schemas-microsoft-com:vml" xmlns:wp14="http://schemas.microsoft.com/office/word/2010/wordprocessingDrawing" xmlns:wp="http://schemas.openxmlformats.org/drawingml/2006/wordprocessingDrawing" xmlns:w10="urn:schemas-microsoft-com:office:word" xmlns:w="http://schemas.openxmlformats.org/wordprocessingml/2006/main" xmlns:w14="http://schemas.microsoft.com/office/word/2010/wordml" xmlns:w15="http://schemas.microsoft.com/office/word/2012/wordml" xmlns:w16cex="http://schemas.microsoft.com/office/word/2018/wordml/cex" xmlns:w16cid="http://schemas.microsoft.com/office/word/2016/wordml/cid" xmlns:w16="http://schemas.microsoft.com/office/word/2018/wordml" xmlns:w16du="http://schemas.microsoft.com/office/word/2023/wordml/word16du" xmlns:w16sdtdh="http://schemas.microsoft.com/office/word/2020/wordml/sdtdatahash" xmlns:w16se="http://schemas.microsoft.com/office/word/2015/wordml/symex" xmlns:wpg="http://schemas.microsoft.com/office/word/2010/wordprocessingGroup" xmlns:wpi="http://schemas.microsoft.com/office/word/2010/wordprocessingInk" xmlns:wne="http://schemas.microsoft.com/office/word/2006/wordml" xmlns:wps="http://schemas.microsoft.com/office/word/2010/wordprocessingShape" mc:Ignorable="w14 w15 w16se w16cid w16 w16cex w16sdtdh w16du wp14">
   <w:abstractNum w:abstractNumId="0" w15:restartNumberingAfterBreak="0">
     <w:nsid w:val="03866211"/>
     <w:multiLevelType w:val="hybridMultilevel"/>
@@ -5348,7 +5292,7 @@
 </file>
 
 <file path=word/styles.xml><?xml version="1.0" encoding="utf-8"?>
-<w:styles xmlns:mc="http://schemas.openxmlformats.org/markup-compatibility/2006" xmlns:r="http://schemas.openxmlformats.org/officeDocument/2006/relationships" xmlns:w="http://schemas.openxmlformats.org/wordprocessingml/2006/main" xmlns:w14="http://schemas.microsoft.com/office/word/2010/wordml" xmlns:w15="http://schemas.microsoft.com/office/word/2012/wordml" xmlns:w16cex="http://schemas.microsoft.com/office/word/2018/wordml/cex" xmlns:w16cid="http://schemas.microsoft.com/office/word/2016/wordml/cid" xmlns:w16="http://schemas.microsoft.com/office/word/2018/wordml" xmlns:w16sdtdh="http://schemas.microsoft.com/office/word/2020/wordml/sdtdatahash" xmlns:w16se="http://schemas.microsoft.com/office/word/2015/wordml/symex" mc:Ignorable="w14 w15 w16se w16cid w16 w16cex w16sdtdh">
+<w:styles xmlns:mc="http://schemas.openxmlformats.org/markup-compatibility/2006" xmlns:r="http://schemas.openxmlformats.org/officeDocument/2006/relationships" xmlns:w="http://schemas.openxmlformats.org/wordprocessingml/2006/main" xmlns:w14="http://schemas.microsoft.com/office/word/2010/wordml" xmlns:w15="http://schemas.microsoft.com/office/word/2012/wordml" xmlns:w16cex="http://schemas.microsoft.com/office/word/2018/wordml/cex" xmlns:w16cid="http://schemas.microsoft.com/office/word/2016/wordml/cid" xmlns:w16="http://schemas.microsoft.com/office/word/2018/wordml" xmlns:w16du="http://schemas.microsoft.com/office/word/2023/wordml/word16du" xmlns:w16sdtdh="http://schemas.microsoft.com/office/word/2020/wordml/sdtdatahash" xmlns:w16se="http://schemas.microsoft.com/office/word/2015/wordml/symex" mc:Ignorable="w14 w15 w16se w16cid w16 w16cex w16sdtdh w16du">
   <w:docDefaults>
     <w:rPrDefault>
       <w:rPr>

</xml_diff>